<commit_message>
Fixed slide steps complete issue
</commit_message>
<xml_diff>
--- a/documentation/weekly_updates/Thesis Summary.docx
+++ b/documentation/weekly_updates/Thesis Summary.docx
@@ -12,6 +12,7 @@
           <w:szCs w:val="28"/>
         </w:rPr>
       </w:pPr>
+      <w:bookmarkStart w:id="0" w:name="_Hlk112917116"/>
       <w:r>
         <w:rPr>
           <w:rFonts w:ascii="Times New Roman" w:hAnsi="Times New Roman" w:cs="Times New Roman"/>
@@ -30,8 +31,280 @@
           <w:sz w:val="28"/>
           <w:szCs w:val="28"/>
         </w:rPr>
-        <w:t>(FINISH BY 15 SEP)</w:t>
-      </w:r>
+        <w:t xml:space="preserve"> </w:t>
+      </w:r>
+    </w:p>
+    <w:p>
+      <w:pPr>
+        <w:rPr>
+          <w:rFonts w:ascii="Times New Roman" w:hAnsi="Times New Roman" w:cs="Times New Roman"/>
+          <w:b/>
+          <w:bCs/>
+        </w:rPr>
+      </w:pPr>
+      <w:r>
+        <w:rPr>
+          <w:rFonts w:ascii="Times New Roman" w:hAnsi="Times New Roman" w:cs="Times New Roman"/>
+          <w:b/>
+          <w:bCs/>
+        </w:rPr>
+        <w:t>Mapping Learning Journeys for K12 Programmers</w:t>
+      </w:r>
+    </w:p>
+    <w:p>
+      <w:pPr>
+        <w:rPr>
+          <w:rFonts w:ascii="Times New Roman" w:hAnsi="Times New Roman" w:cs="Times New Roman"/>
+        </w:rPr>
+      </w:pPr>
+      <w:r>
+        <w:rPr>
+          <w:rFonts w:ascii="Times New Roman" w:hAnsi="Times New Roman" w:cs="Times New Roman"/>
+        </w:rPr>
+        <w:t xml:space="preserve">With the explosion in educational data, educators are looking towards educational data mining (EDM) techniques </w:t>
+      </w:r>
+      <w:r>
+        <w:rPr>
+          <w:rFonts w:ascii="Times New Roman" w:hAnsi="Times New Roman" w:cs="Times New Roman"/>
+        </w:rPr>
+        <w:t>to uncover</w:t>
+      </w:r>
+      <w:r>
+        <w:rPr>
+          <w:rFonts w:ascii="Times New Roman" w:hAnsi="Times New Roman" w:cs="Times New Roman"/>
+        </w:rPr>
+        <w:t xml:space="preserve"> insights about students and how they learn. However, few EDM approaches </w:t>
+      </w:r>
+      <w:r>
+        <w:rPr>
+          <w:rFonts w:ascii="Times New Roman" w:hAnsi="Times New Roman" w:cs="Times New Roman"/>
+        </w:rPr>
+        <w:t>provide a comprehensive view of individual student learning journeys</w:t>
+      </w:r>
+      <w:r>
+        <w:rPr>
+          <w:rFonts w:ascii="Times New Roman" w:hAnsi="Times New Roman" w:cs="Times New Roman"/>
+        </w:rPr>
+        <w:t>.</w:t>
+      </w:r>
+    </w:p>
+    <w:p>
+      <w:pPr>
+        <w:rPr>
+          <w:rFonts w:ascii="Times New Roman" w:hAnsi="Times New Roman" w:cs="Times New Roman"/>
+        </w:rPr>
+      </w:pPr>
+      <w:r>
+        <w:rPr>
+          <w:rFonts w:ascii="Times New Roman" w:hAnsi="Times New Roman" w:cs="Times New Roman"/>
+        </w:rPr>
+        <w:t xml:space="preserve">To bridge this gap, this seminar proposes a decision-tree based approach to </w:t>
+      </w:r>
+      <w:r>
+        <w:rPr>
+          <w:rFonts w:ascii="Times New Roman" w:hAnsi="Times New Roman" w:cs="Times New Roman"/>
+        </w:rPr>
+        <w:t xml:space="preserve">identify </w:t>
+      </w:r>
+      <w:r>
+        <w:rPr>
+          <w:rFonts w:ascii="Times New Roman" w:hAnsi="Times New Roman" w:cs="Times New Roman"/>
+        </w:rPr>
+        <w:t xml:space="preserve">student </w:t>
+      </w:r>
+      <w:r>
+        <w:rPr>
+          <w:rFonts w:ascii="Times New Roman" w:hAnsi="Times New Roman" w:cs="Times New Roman"/>
+        </w:rPr>
+        <w:t>learning journeys</w:t>
+      </w:r>
+      <w:r>
+        <w:rPr>
+          <w:rFonts w:ascii="Times New Roman" w:hAnsi="Times New Roman" w:cs="Times New Roman"/>
+        </w:rPr>
+        <w:t xml:space="preserve"> on the online coding platform, Grok Learning. </w:t>
+      </w:r>
+      <w:r>
+        <w:rPr>
+          <w:rFonts w:ascii="Times New Roman" w:hAnsi="Times New Roman" w:cs="Times New Roman"/>
+        </w:rPr>
+        <w:t>The approach creates interpretable decision-tree</w:t>
+      </w:r>
+      <w:r>
+        <w:rPr>
+          <w:rFonts w:ascii="Times New Roman" w:hAnsi="Times New Roman" w:cs="Times New Roman"/>
+        </w:rPr>
+        <w:t>s</w:t>
+      </w:r>
+      <w:r>
+        <w:rPr>
+          <w:rFonts w:ascii="Times New Roman" w:hAnsi="Times New Roman" w:cs="Times New Roman"/>
+        </w:rPr>
+        <w:t xml:space="preserve"> that show</w:t>
+      </w:r>
+      <w:r>
+        <w:rPr>
+          <w:rFonts w:ascii="Times New Roman" w:hAnsi="Times New Roman" w:cs="Times New Roman"/>
+        </w:rPr>
+        <w:t xml:space="preserve"> </w:t>
+      </w:r>
+      <w:r>
+        <w:rPr>
+          <w:rFonts w:ascii="Times New Roman" w:hAnsi="Times New Roman" w:cs="Times New Roman"/>
+        </w:rPr>
+        <w:t>pathways to success/failure, and identifies important slides that students should focus on</w:t>
+      </w:r>
+      <w:r>
+        <w:rPr>
+          <w:rFonts w:ascii="Times New Roman" w:hAnsi="Times New Roman" w:cs="Times New Roman"/>
+        </w:rPr>
+        <w:t xml:space="preserve"> to perform well. This seminar also discusses the impact of this approach on EDM, and proposes recommendations for further research. </w:t>
+      </w:r>
+    </w:p>
+    <w:p>
+      <w:pPr>
+        <w:rPr>
+          <w:rFonts w:ascii="Times New Roman" w:hAnsi="Times New Roman" w:cs="Times New Roman"/>
+        </w:rPr>
+      </w:pPr>
+    </w:p>
+    <w:p>
+      <w:pPr>
+        <w:rPr>
+          <w:rFonts w:ascii="Times New Roman" w:hAnsi="Times New Roman" w:cs="Times New Roman"/>
+        </w:rPr>
+      </w:pPr>
+      <w:r>
+        <w:rPr>
+          <w:rFonts w:ascii="Times New Roman" w:hAnsi="Times New Roman" w:cs="Times New Roman"/>
+        </w:rPr>
+        <w:t xml:space="preserve"> </w:t>
+      </w:r>
+    </w:p>
+    <w:p>
+      <w:pPr>
+        <w:rPr>
+          <w:rFonts w:ascii="Times New Roman" w:hAnsi="Times New Roman" w:cs="Times New Roman"/>
+        </w:rPr>
+      </w:pPr>
+      <w:r>
+        <w:rPr>
+          <w:rFonts w:ascii="Times New Roman" w:hAnsi="Times New Roman" w:cs="Times New Roman"/>
+        </w:rPr>
+        <w:t xml:space="preserve"> </w:t>
+      </w:r>
+    </w:p>
+    <w:p>
+      <w:pPr>
+        <w:rPr>
+          <w:rFonts w:ascii="Times New Roman" w:hAnsi="Times New Roman" w:cs="Times New Roman"/>
+        </w:rPr>
+      </w:pPr>
+      <w:r>
+        <w:rPr>
+          <w:rFonts w:ascii="Times New Roman" w:hAnsi="Times New Roman" w:cs="Times New Roman"/>
+        </w:rPr>
+        <w:t xml:space="preserve"> </w:t>
+      </w:r>
+    </w:p>
+    <w:p>
+      <w:pPr>
+        <w:rPr>
+          <w:rFonts w:ascii="Times New Roman" w:hAnsi="Times New Roman" w:cs="Times New Roman"/>
+          <w:b/>
+          <w:bCs/>
+          <w:sz w:val="28"/>
+          <w:szCs w:val="28"/>
+        </w:rPr>
+      </w:pPr>
+    </w:p>
+    <w:p>
+      <w:pPr>
+        <w:rPr>
+          <w:rFonts w:ascii="Times New Roman" w:hAnsi="Times New Roman" w:cs="Times New Roman"/>
+          <w:b/>
+          <w:bCs/>
+          <w:sz w:val="28"/>
+          <w:szCs w:val="28"/>
+        </w:rPr>
+      </w:pPr>
+    </w:p>
+    <w:p>
+      <w:pPr>
+        <w:rPr>
+          <w:rFonts w:ascii="Times New Roman" w:hAnsi="Times New Roman" w:cs="Times New Roman"/>
+          <w:b/>
+          <w:bCs/>
+          <w:sz w:val="28"/>
+          <w:szCs w:val="28"/>
+        </w:rPr>
+      </w:pPr>
+      <w:r>
+        <w:rPr>
+          <w:rFonts w:ascii="Times New Roman" w:hAnsi="Times New Roman" w:cs="Times New Roman"/>
+          <w:b/>
+          <w:bCs/>
+          <w:sz w:val="28"/>
+          <w:szCs w:val="28"/>
+        </w:rPr>
+        <w:drawing>
+          <wp:inline distT="0" distB="0" distL="0" distR="0" wp14:anchorId="02866C13" wp14:editId="79ECCF31">
+            <wp:extent cx="3724795" cy="3057952"/>
+            <wp:effectExtent l="0" t="0" r="9525" b="9525"/>
+            <wp:docPr id="1" name="Picture 1"/>
+            <wp:cNvGraphicFramePr>
+              <a:graphicFrameLocks xmlns:a="http://schemas.openxmlformats.org/drawingml/2006/main" noChangeAspect="1"/>
+            </wp:cNvGraphicFramePr>
+            <a:graphic xmlns:a="http://schemas.openxmlformats.org/drawingml/2006/main">
+              <a:graphicData uri="http://schemas.openxmlformats.org/drawingml/2006/picture">
+                <pic:pic xmlns:pic="http://schemas.openxmlformats.org/drawingml/2006/picture">
+                  <pic:nvPicPr>
+                    <pic:cNvPr id="1" name=""/>
+                    <pic:cNvPicPr/>
+                  </pic:nvPicPr>
+                  <pic:blipFill>
+                    <a:blip r:embed="rId5"/>
+                    <a:stretch>
+                      <a:fillRect/>
+                    </a:stretch>
+                  </pic:blipFill>
+                  <pic:spPr>
+                    <a:xfrm>
+                      <a:off x="0" y="0"/>
+                      <a:ext cx="3724795" cy="3057952"/>
+                    </a:xfrm>
+                    <a:prstGeom prst="rect">
+                      <a:avLst/>
+                    </a:prstGeom>
+                  </pic:spPr>
+                </pic:pic>
+              </a:graphicData>
+            </a:graphic>
+          </wp:inline>
+        </w:drawing>
+      </w:r>
+    </w:p>
+    <w:p>
+      <w:pPr>
+        <w:rPr>
+          <w:rFonts w:ascii="Times New Roman" w:hAnsi="Times New Roman" w:cs="Times New Roman"/>
+          <w:b/>
+          <w:bCs/>
+          <w:sz w:val="28"/>
+          <w:szCs w:val="28"/>
+        </w:rPr>
+      </w:pPr>
+    </w:p>
+    <w:p>
+      <w:pPr>
+        <w:rPr>
+          <w:rFonts w:ascii="Times New Roman" w:hAnsi="Times New Roman" w:cs="Times New Roman"/>
+          <w:b/>
+          <w:bCs/>
+          <w:sz w:val="28"/>
+          <w:szCs w:val="28"/>
+        </w:rPr>
+      </w:pPr>
     </w:p>
     <w:p>
       <w:pPr>
@@ -159,6 +432,7 @@
         <w:rPr>
           <w:rFonts w:ascii="Times New Roman" w:hAnsi="Times New Roman" w:cs="Times New Roman"/>
         </w:rPr>
+        <w:lastRenderedPageBreak/>
         <w:t xml:space="preserve">Distributions showing the number of problems completed </w:t>
       </w:r>
     </w:p>
@@ -935,7 +1209,6 @@
           <w:b/>
           <w:bCs/>
         </w:rPr>
-        <w:lastRenderedPageBreak/>
         <w:t>What does this mean for educators:</w:t>
       </w:r>
       <w:r>
@@ -1048,6 +1321,7 @@
         <w:rPr>
           <w:rFonts w:ascii="Times New Roman" w:hAnsi="Times New Roman" w:cs="Times New Roman"/>
         </w:rPr>
+        <w:lastRenderedPageBreak/>
         <w:t>Decision trees</w:t>
       </w:r>
     </w:p>
@@ -1407,7 +1681,6 @@
           <w:bCs/>
           <w:u w:val="single"/>
         </w:rPr>
-        <w:lastRenderedPageBreak/>
         <w:t xml:space="preserve">Contribution </w:t>
       </w:r>
       <w:r>
@@ -1485,6 +1758,7 @@
         <w:rPr>
           <w:rFonts w:ascii="Times New Roman" w:hAnsi="Times New Roman" w:cs="Times New Roman"/>
         </w:rPr>
+        <w:lastRenderedPageBreak/>
         <w:t>Compare with different feature importance methods, and choose the most appropriate method – also use CFS (correlative feature selection).</w:t>
       </w:r>
     </w:p>
@@ -1573,27 +1847,7 @@
           <w:bCs/>
           <w:highlight w:val="yellow"/>
         </w:rPr>
-        <w:t xml:space="preserve">Compare this with what students </w:t>
-      </w:r>
-      <w:proofErr w:type="gramStart"/>
-      <w:r>
-        <w:rPr>
-          <w:rFonts w:ascii="Times New Roman" w:hAnsi="Times New Roman" w:cs="Times New Roman"/>
-          <w:b/>
-          <w:bCs/>
-          <w:highlight w:val="yellow"/>
-        </w:rPr>
-        <w:t>actually complete</w:t>
-      </w:r>
-      <w:proofErr w:type="gramEnd"/>
-      <w:r>
-        <w:rPr>
-          <w:rFonts w:ascii="Times New Roman" w:hAnsi="Times New Roman" w:cs="Times New Roman"/>
-          <w:b/>
-          <w:bCs/>
-          <w:highlight w:val="yellow"/>
-        </w:rPr>
-        <w:t xml:space="preserve"> </w:t>
+        <w:t xml:space="preserve">Compare this with what students actually complete </w:t>
       </w:r>
     </w:p>
     <w:p>
@@ -1740,6 +1994,7 @@
         </w:rPr>
       </w:pPr>
     </w:p>
+    <w:bookmarkEnd w:id="0"/>
     <w:p>
       <w:pPr>
         <w:rPr>

</xml_diff>